<commit_message>
Updated: Tài liệu project
</commit_message>
<xml_diff>
--- a/doc/QuanLyThuVien_Documentation.docx
+++ b/doc/QuanLyThuVien_Documentation.docx
@@ -3915,30 +3915,6 @@
           <w:szCs w:val="26"/>
           <w:lang w:val="vi-VN"/>
         </w:rPr>
-        <w:t>Quản lý danh mục sách, tác giả, nhà xuất bản</w:t>
-      </w:r>
-    </w:p>
-    <w:p>
-      <w:pPr>
-        <w:pStyle w:val="ListParagraph"/>
-        <w:numPr>
-          <w:ilvl w:val="0"/>
-          <w:numId w:val="21"/>
-        </w:numPr>
-        <w:rPr>
-          <w:rFonts w:ascii="Times New Roman" w:hAnsi="Times New Roman" w:cs="Times New Roman"/>
-          <w:sz w:val="26"/>
-          <w:szCs w:val="26"/>
-          <w:lang w:val="vi-VN"/>
-        </w:rPr>
-      </w:pPr>
-      <w:r>
-        <w:rPr>
-          <w:rFonts w:ascii="Times New Roman" w:hAnsi="Times New Roman" w:cs="Times New Roman"/>
-          <w:sz w:val="26"/>
-          <w:szCs w:val="26"/>
-          <w:lang w:val="vi-VN"/>
-        </w:rPr>
         <w:t xml:space="preserve">Quản lý thông tin sinh viên/ người mượn </w:t>
       </w:r>
       <w:r>
@@ -4020,7 +3996,34 @@
           <w:szCs w:val="26"/>
           <w:lang w:val="vi-VN"/>
         </w:rPr>
-        <w:t>Với admin, ngoài các chức năng kể trên, admin còn có thể quản lý người dùng trong hệ thống.</w:t>
+        <w:t xml:space="preserve">Với admin, ngoài các chức năng kể trên, admin còn có thể quản lý người dùng trong hệ </w:t>
+      </w:r>
+      <w:r>
+        <w:rPr>
+          <w:rFonts w:ascii="Times New Roman" w:hAnsi="Times New Roman" w:cs="Times New Roman"/>
+          <w:sz w:val="26"/>
+          <w:szCs w:val="26"/>
+          <w:lang w:val="vi-VN"/>
+        </w:rPr>
+        <w:t>thống, q</w:t>
+      </w:r>
+      <w:r>
+        <w:rPr>
+          <w:rFonts w:ascii="Times New Roman" w:hAnsi="Times New Roman" w:cs="Times New Roman"/>
+          <w:sz w:val="26"/>
+          <w:szCs w:val="26"/>
+          <w:lang w:val="vi-VN"/>
+        </w:rPr>
+        <w:t>uản lý danh mục sách, tác giả, nhà xuất bản</w:t>
+      </w:r>
+      <w:r>
+        <w:rPr>
+          <w:rFonts w:ascii="Times New Roman" w:hAnsi="Times New Roman" w:cs="Times New Roman"/>
+          <w:sz w:val="26"/>
+          <w:szCs w:val="26"/>
+          <w:lang w:val="vi-VN"/>
+        </w:rPr>
+        <w:t>.</w:t>
       </w:r>
     </w:p>
     <w:p>
@@ -4134,13 +4137,13 @@
       </w:r>
       <w:bookmarkEnd w:id="7"/>
     </w:p>
-    <w:bookmarkStart w:id="8" w:name="_MON_1238246533"/>
-    <w:bookmarkStart w:id="9" w:name="_MON_1214154055"/>
-    <w:bookmarkStart w:id="10" w:name="_MON_1229327344"/>
+    <w:bookmarkStart w:id="8" w:name="_MON_1229327344"/>
+    <w:bookmarkStart w:id="9" w:name="_MON_1238246491"/>
+    <w:bookmarkStart w:id="10" w:name="_MON_1238246533"/>
     <w:bookmarkEnd w:id="8"/>
     <w:bookmarkEnd w:id="9"/>
     <w:bookmarkEnd w:id="10"/>
-    <w:bookmarkStart w:id="11" w:name="_MON_1238246491"/>
+    <w:bookmarkStart w:id="11" w:name="_MON_1214154055"/>
     <w:bookmarkEnd w:id="11"/>
     <w:p>
       <w:pPr>
@@ -4178,7 +4181,7 @@
           <v:shape id="_x0000_i1025" type="#_x0000_t75" style="width:456.75pt;height:88.5pt" o:ole="">
             <v:imagedata r:id="rId14" o:title=""/>
           </v:shape>
-          <o:OLEObject Type="Embed" ProgID="Excel.Sheet.8" ShapeID="_x0000_i1025" DrawAspect="Content" ObjectID="_1698007411" r:id="rId15"/>
+          <o:OLEObject Type="Embed" ProgID="Excel.Sheet.8" ShapeID="_x0000_i1025" DrawAspect="Content" ObjectID="_1698512335" r:id="rId15"/>
         </w:object>
       </w:r>
     </w:p>
@@ -4817,10 +4820,10 @@
           <w:szCs w:val="26"/>
         </w:rPr>
         <w:drawing>
-          <wp:inline distT="0" distB="0" distL="0" distR="0" wp14:anchorId="0B815C71" wp14:editId="7CC414F8">
-            <wp:extent cx="4702629" cy="2038042"/>
-            <wp:effectExtent l="0" t="0" r="3175" b="635"/>
-            <wp:docPr id="3" name="Picture 3" descr="https://growupcareer.files.wordpress.com/2020/04/mvc-pattern.png?w=974"/>
+          <wp:inline distT="0" distB="0" distL="0" distR="0" wp14:anchorId="0B815C71" wp14:editId="47003371">
+            <wp:extent cx="4436591" cy="2041786"/>
+            <wp:effectExtent l="0" t="0" r="0" b="0"/>
+            <wp:docPr id="3" name="Picture 3"/>
             <wp:cNvGraphicFramePr>
               <a:graphicFrameLocks xmlns:a="http://schemas.openxmlformats.org/drawingml/2006/main" noChangeAspect="1"/>
             </wp:cNvGraphicFramePr>
@@ -4828,7 +4831,7 @@
               <a:graphicData uri="http://schemas.openxmlformats.org/drawingml/2006/picture">
                 <pic:pic xmlns:pic="http://schemas.openxmlformats.org/drawingml/2006/picture">
                   <pic:nvPicPr>
-                    <pic:cNvPr id="0" name="Picture 16" descr="https://growupcareer.files.wordpress.com/2020/04/mvc-pattern.png?w=974"/>
+                    <pic:cNvPr id="3" name="Picture 3"/>
                     <pic:cNvPicPr>
                       <a:picLocks noChangeAspect="1" noChangeArrowheads="1"/>
                     </pic:cNvPicPr>
@@ -4841,7 +4844,6 @@
                         </a:ext>
                       </a:extLst>
                     </a:blip>
-                    <a:srcRect/>
                     <a:stretch>
                       <a:fillRect/>
                     </a:stretch>
@@ -4849,7 +4851,7 @@
                   <pic:spPr bwMode="auto">
                     <a:xfrm>
                       <a:off x="0" y="0"/>
-                      <a:ext cx="4711267" cy="2041786"/>
+                      <a:ext cx="4436591" cy="2041786"/>
                     </a:xfrm>
                     <a:prstGeom prst="rect">
                       <a:avLst/>
@@ -6940,6 +6942,7 @@
                 <w:sz w:val="26"/>
                 <w:szCs w:val="26"/>
               </w:rPr>
+              <w:lastRenderedPageBreak/>
               <w:t>4</w:t>
             </w:r>
           </w:p>

</xml_diff>